<commit_message>
pdfs for draft 1
</commit_message>
<xml_diff>
--- a/draft of text.docx
+++ b/draft of text.docx
@@ -4,234 +4,409 @@
   <w:body>
     <w:p>
       <w:pPr>
-        <w:rPr>
-          <w:rFonts w:ascii="Playfair Display" w:hAnsi="Playfair Display"/>
+        <w:jc w:val="both"/>
+        <w:rPr>
+          <w:rFonts w:ascii="Playfair Display" w:hAnsi="Playfair Display"/>
+          <w:sz w:val="20"/>
+          <w:szCs w:val="20"/>
         </w:rPr>
       </w:pPr>
       <w:r>
         <w:rPr>
           <w:rFonts w:ascii="Playfair Display" w:hAnsi="Playfair Display"/>
+          <w:sz w:val="20"/>
+          <w:szCs w:val="20"/>
         </w:rPr>
         <w:t>Since its creation in 1993, the I</w:t>
       </w:r>
       <w:r>
         <w:rPr>
           <w:rFonts w:ascii="Playfair Display" w:hAnsi="Playfair Display"/>
-        </w:rPr>
-        <w:t xml:space="preserve">llinois gang database has grown to nearly 18,000 </w:t>
-      </w:r>
-      <w:r>
-        <w:rPr>
-          <w:rFonts w:ascii="Playfair Display" w:hAnsi="Playfair Display"/>
+          <w:sz w:val="20"/>
+          <w:szCs w:val="20"/>
+        </w:rPr>
+        <w:t xml:space="preserve">llinois </w:t>
+      </w:r>
+      <w:r>
+        <w:rPr>
+          <w:rFonts w:ascii="Playfair Display" w:hAnsi="Playfair Display"/>
+          <w:sz w:val="20"/>
+          <w:szCs w:val="20"/>
+        </w:rPr>
+        <w:t>“Gang File” from the Law Enforcement Agencies Data System has grown to more than 90</w:t>
+      </w:r>
+      <w:r>
+        <w:rPr>
+          <w:rFonts w:ascii="Playfair Display" w:hAnsi="Playfair Display"/>
+          <w:sz w:val="20"/>
+          <w:szCs w:val="20"/>
+        </w:rPr>
+        <w:t xml:space="preserve">,000 </w:t>
+      </w:r>
+      <w:r>
+        <w:rPr>
+          <w:rFonts w:ascii="Playfair Display" w:hAnsi="Playfair Display"/>
+          <w:sz w:val="20"/>
+          <w:szCs w:val="20"/>
         </w:rPr>
         <w:t>names.</w:t>
       </w:r>
       <w:r>
         <w:rPr>
           <w:rFonts w:ascii="Playfair Display" w:hAnsi="Playfair Display"/>
-        </w:rPr>
-        <w:t xml:space="preserve"> Two other databases within the state have also raised racial justice concerns: the Chicago City Police list, and the Cook County Sheriff’</w:t>
-      </w:r>
-      <w:r>
-        <w:rPr>
-          <w:rFonts w:ascii="Playfair Display" w:hAnsi="Playfair Display"/>
-        </w:rPr>
-        <w:t xml:space="preserve">s List. </w:t>
-      </w:r>
-      <w:r>
-        <w:rPr>
-          <w:rFonts w:ascii="Playfair Display" w:hAnsi="Playfair Display"/>
-        </w:rPr>
-        <w:t>The names on the list are not public information, but metadata</w:t>
-      </w:r>
-      <w:r>
-        <w:rPr>
-          <w:rFonts w:ascii="Playfair Display" w:hAnsi="Playfair Display"/>
-        </w:rPr>
-        <w:t xml:space="preserve"> concerning the database was</w:t>
-      </w:r>
-      <w:r>
-        <w:rPr>
-          <w:rFonts w:ascii="Playfair Display" w:hAnsi="Playfair Display"/>
-        </w:rPr>
-        <w:t xml:space="preserve"> made available to </w:t>
-      </w:r>
-      <w:proofErr w:type="spellStart"/>
-      <w:r>
-        <w:rPr>
-          <w:rFonts w:ascii="Playfair Display" w:hAnsi="Playfair Display"/>
-        </w:rPr>
-        <w:t>ProPublica</w:t>
-      </w:r>
-      <w:proofErr w:type="spellEnd"/>
-      <w:r>
-        <w:rPr>
-          <w:rFonts w:ascii="Playfair Display" w:hAnsi="Playfair Display"/>
-        </w:rPr>
-        <w:t xml:space="preserve"> via FOIA request. The public metadata </w:t>
-      </w:r>
-      <w:r>
-        <w:rPr>
-          <w:rFonts w:ascii="Playfair Display" w:hAnsi="Playfair Display"/>
-        </w:rPr>
-        <w:t>distinguis</w:t>
-      </w:r>
-      <w:r>
-        <w:rPr>
-          <w:rFonts w:ascii="Playfair Display" w:hAnsi="Playfair Display"/>
-        </w:rPr>
-        <w:t>h</w:t>
-      </w:r>
-      <w:r>
-        <w:rPr>
-          <w:rFonts w:ascii="Playfair Display" w:hAnsi="Playfair Display"/>
-        </w:rPr>
-        <w:t>ed</w:t>
-      </w:r>
-      <w:r>
-        <w:rPr>
-          <w:rFonts w:ascii="Playfair Display" w:hAnsi="Playfair Display"/>
-        </w:rPr>
-        <w:t xml:space="preserve"> among</w:t>
-      </w:r>
-      <w:r>
-        <w:rPr>
-          <w:rFonts w:ascii="Playfair Display" w:hAnsi="Playfair Display"/>
-        </w:rPr>
-        <w:t xml:space="preserve"> 5 racial identifiers:</w:t>
-      </w:r>
-      <w:r>
-        <w:rPr>
-          <w:rFonts w:ascii="Playfair Display" w:hAnsi="Playfair Display"/>
-        </w:rPr>
-        <w:t xml:space="preserve"> White </w:t>
-      </w:r>
-      <w:r>
-        <w:rPr>
-          <w:rFonts w:ascii="Playfair Display" w:hAnsi="Playfair Display"/>
-        </w:rPr>
-        <w:t xml:space="preserve">or </w:t>
-      </w:r>
-      <w:proofErr w:type="spellStart"/>
-      <w:r>
-        <w:rPr>
-          <w:rFonts w:ascii="Playfair Display" w:hAnsi="Playfair Display"/>
-        </w:rPr>
-        <w:t>Latinx</w:t>
-      </w:r>
-      <w:proofErr w:type="spellEnd"/>
-      <w:r>
-        <w:rPr>
-          <w:rFonts w:ascii="Playfair Display" w:hAnsi="Playfair Display"/>
-        </w:rPr>
-        <w:t xml:space="preserve"> (W), African-American (B)</w:t>
-      </w:r>
-      <w:r>
-        <w:rPr>
-          <w:rFonts w:ascii="Playfair Display" w:hAnsi="Playfair Display"/>
-        </w:rPr>
-        <w:t>, Asian</w:t>
-      </w:r>
-      <w:r>
-        <w:rPr>
-          <w:rFonts w:ascii="Playfair Display" w:hAnsi="Playfair Display"/>
-        </w:rPr>
-        <w:t xml:space="preserve"> (A)</w:t>
-      </w:r>
-      <w:r>
-        <w:rPr>
-          <w:rFonts w:ascii="Playfair Display" w:hAnsi="Playfair Display"/>
-        </w:rPr>
-        <w:t xml:space="preserve">, </w:t>
-      </w:r>
-      <w:r>
-        <w:rPr>
-          <w:rFonts w:ascii="Playfair Display" w:hAnsi="Playfair Display"/>
-        </w:rPr>
-        <w:t>(</w:t>
-      </w:r>
-      <w:r>
-        <w:rPr>
-          <w:rFonts w:ascii="Playfair Display" w:hAnsi="Playfair Display"/>
-        </w:rPr>
-        <w:t>I</w:t>
-      </w:r>
-      <w:r>
-        <w:rPr>
-          <w:rFonts w:ascii="Playfair Display" w:hAnsi="Playfair Display"/>
-        </w:rPr>
-        <w:t>)</w:t>
-      </w:r>
-      <w:r>
-        <w:rPr>
-          <w:rFonts w:ascii="Playfair Display" w:hAnsi="Playfair Display"/>
-        </w:rPr>
-        <w:t>,</w:t>
-      </w:r>
-      <w:r>
-        <w:rPr>
-          <w:rFonts w:ascii="Playfair Display" w:hAnsi="Playfair Display"/>
-        </w:rPr>
-        <w:t xml:space="preserve"> and</w:t>
-      </w:r>
-      <w:r>
-        <w:rPr>
-          <w:rFonts w:ascii="Playfair Display" w:hAnsi="Playfair Display"/>
-        </w:rPr>
-        <w:t xml:space="preserve"> Unknown</w:t>
-      </w:r>
-      <w:r>
-        <w:rPr>
-          <w:rFonts w:ascii="Playfair Display" w:hAnsi="Playfair Display"/>
-        </w:rPr>
-        <w:t xml:space="preserve"> (U).</w:t>
+          <w:sz w:val="20"/>
+          <w:szCs w:val="20"/>
+        </w:rPr>
+        <w:t xml:space="preserve"> </w:t>
+      </w:r>
+      <w:r>
+        <w:rPr>
+          <w:rFonts w:ascii="Playfair Display" w:hAnsi="Playfair Display"/>
+          <w:sz w:val="20"/>
+          <w:szCs w:val="20"/>
+        </w:rPr>
+        <w:t>Along with t</w:t>
+      </w:r>
+      <w:r>
+        <w:rPr>
+          <w:rFonts w:ascii="Playfair Display" w:hAnsi="Playfair Display"/>
+          <w:sz w:val="20"/>
+          <w:szCs w:val="20"/>
+        </w:rPr>
+        <w:t xml:space="preserve">wo other </w:t>
+      </w:r>
+      <w:r>
+        <w:rPr>
+          <w:rFonts w:ascii="Playfair Display" w:hAnsi="Playfair Display"/>
+          <w:sz w:val="20"/>
+          <w:szCs w:val="20"/>
+        </w:rPr>
+        <w:t xml:space="preserve">gang </w:t>
+      </w:r>
+      <w:r>
+        <w:rPr>
+          <w:rFonts w:ascii="Playfair Display" w:hAnsi="Playfair Display"/>
+          <w:sz w:val="20"/>
+          <w:szCs w:val="20"/>
+        </w:rPr>
+        <w:t>databases</w:t>
+      </w:r>
+      <w:r>
+        <w:rPr>
+          <w:rFonts w:ascii="Playfair Display" w:hAnsi="Playfair Display"/>
+          <w:sz w:val="20"/>
+          <w:szCs w:val="20"/>
+        </w:rPr>
+        <w:t xml:space="preserve"> (maintained by the Chicago Police Department and the Cook County Sheriff’s Department), the Gang File raises serious</w:t>
+      </w:r>
+      <w:r>
+        <w:rPr>
+          <w:rFonts w:ascii="Playfair Display" w:hAnsi="Playfair Display"/>
+          <w:sz w:val="20"/>
+          <w:szCs w:val="20"/>
+        </w:rPr>
+        <w:t xml:space="preserve"> racial justice concerns</w:t>
+      </w:r>
+      <w:r>
+        <w:rPr>
+          <w:rFonts w:ascii="Playfair Display" w:hAnsi="Playfair Display"/>
+          <w:sz w:val="20"/>
+          <w:szCs w:val="20"/>
+        </w:rPr>
+        <w:t xml:space="preserve"> about verification and racial equity.</w:t>
       </w:r>
     </w:p>
     <w:p>
       <w:pPr>
-        <w:rPr>
-          <w:rFonts w:ascii="Playfair Display" w:hAnsi="Playfair Display"/>
-          <w:b/>
+        <w:jc w:val="both"/>
+        <w:rPr>
+          <w:rFonts w:ascii="Playfair Display" w:hAnsi="Playfair Display"/>
+          <w:sz w:val="20"/>
+          <w:szCs w:val="20"/>
         </w:rPr>
       </w:pPr>
       <w:r>
         <w:rPr>
           <w:rFonts w:ascii="Playfair Display" w:hAnsi="Playfair Display"/>
-          <w:b/>
-        </w:rPr>
-        <w:t>A.</w:t>
-      </w:r>
+          <w:sz w:val="20"/>
+          <w:szCs w:val="20"/>
+        </w:rPr>
+        <w:t>The names on the list are not public information, but metadata</w:t>
+      </w:r>
+      <w:r>
+        <w:rPr>
+          <w:rFonts w:ascii="Playfair Display" w:hAnsi="Playfair Display"/>
+          <w:sz w:val="20"/>
+          <w:szCs w:val="20"/>
+        </w:rPr>
+        <w:t xml:space="preserve"> concerning</w:t>
+      </w:r>
+      <w:r>
+        <w:rPr>
+          <w:rFonts w:ascii="Playfair Display" w:hAnsi="Playfair Display"/>
+          <w:sz w:val="20"/>
+          <w:szCs w:val="20"/>
+        </w:rPr>
+        <w:t xml:space="preserve"> a subset of</w:t>
+      </w:r>
+      <w:r>
+        <w:rPr>
+          <w:rFonts w:ascii="Playfair Display" w:hAnsi="Playfair Display"/>
+          <w:sz w:val="20"/>
+          <w:szCs w:val="20"/>
+        </w:rPr>
+        <w:t xml:space="preserve"> the database was</w:t>
+      </w:r>
+      <w:r>
+        <w:rPr>
+          <w:rFonts w:ascii="Playfair Display" w:hAnsi="Playfair Display"/>
+          <w:sz w:val="20"/>
+          <w:szCs w:val="20"/>
+        </w:rPr>
+        <w:t xml:space="preserve"> made available to</w:t>
+      </w:r>
+      <w:r>
+        <w:rPr>
+          <w:rFonts w:ascii="Playfair Display" w:hAnsi="Playfair Display"/>
+          <w:sz w:val="20"/>
+          <w:szCs w:val="20"/>
+        </w:rPr>
+        <w:t xml:space="preserve"> Michael </w:t>
+      </w:r>
+      <w:proofErr w:type="spellStart"/>
+      <w:r>
+        <w:rPr>
+          <w:rFonts w:ascii="Playfair Display" w:hAnsi="Playfair Display"/>
+          <w:sz w:val="20"/>
+          <w:szCs w:val="20"/>
+        </w:rPr>
+        <w:t>Dumke</w:t>
+      </w:r>
+      <w:proofErr w:type="spellEnd"/>
+      <w:r>
+        <w:rPr>
+          <w:rFonts w:ascii="Playfair Display" w:hAnsi="Playfair Display"/>
+          <w:sz w:val="20"/>
+          <w:szCs w:val="20"/>
+        </w:rPr>
+        <w:t xml:space="preserve"> of</w:t>
+      </w:r>
+      <w:r>
+        <w:rPr>
+          <w:rFonts w:ascii="Playfair Display" w:hAnsi="Playfair Display"/>
+          <w:sz w:val="20"/>
+          <w:szCs w:val="20"/>
+        </w:rPr>
+        <w:t xml:space="preserve"> </w:t>
+      </w:r>
+      <w:proofErr w:type="spellStart"/>
+      <w:r>
+        <w:rPr>
+          <w:rFonts w:ascii="Playfair Display" w:hAnsi="Playfair Display"/>
+          <w:sz w:val="20"/>
+          <w:szCs w:val="20"/>
+        </w:rPr>
+        <w:t>ProPublica</w:t>
+      </w:r>
+      <w:proofErr w:type="spellEnd"/>
+      <w:r>
+        <w:rPr>
+          <w:rFonts w:ascii="Playfair Display" w:hAnsi="Playfair Display"/>
+          <w:sz w:val="20"/>
+          <w:szCs w:val="20"/>
+        </w:rPr>
+        <w:t xml:space="preserve"> </w:t>
+      </w:r>
+      <w:r>
+        <w:rPr>
+          <w:rFonts w:ascii="Playfair Display" w:hAnsi="Playfair Display"/>
+          <w:sz w:val="20"/>
+          <w:szCs w:val="20"/>
+        </w:rPr>
+        <w:t xml:space="preserve">Illinois </w:t>
+      </w:r>
+      <w:r>
+        <w:rPr>
+          <w:rFonts w:ascii="Playfair Display" w:hAnsi="Playfair Display"/>
+          <w:sz w:val="20"/>
+          <w:szCs w:val="20"/>
+        </w:rPr>
+        <w:t xml:space="preserve">via FOIA request. </w:t>
+      </w:r>
+      <w:proofErr w:type="spellStart"/>
+      <w:r>
+        <w:rPr>
+          <w:rFonts w:ascii="Playfair Display" w:hAnsi="Playfair Display"/>
+          <w:sz w:val="20"/>
+          <w:szCs w:val="20"/>
+        </w:rPr>
+        <w:t>Dumke</w:t>
+      </w:r>
+      <w:r>
+        <w:rPr>
+          <w:rFonts w:ascii="Playfair Display" w:hAnsi="Playfair Display"/>
+          <w:sz w:val="20"/>
+          <w:szCs w:val="20"/>
+        </w:rPr>
+        <w:t>’s</w:t>
+      </w:r>
+      <w:proofErr w:type="spellEnd"/>
+      <w:r>
+        <w:rPr>
+          <w:rFonts w:ascii="Playfair Display" w:hAnsi="Playfair Display"/>
+          <w:sz w:val="20"/>
+          <w:szCs w:val="20"/>
+        </w:rPr>
+        <w:t xml:space="preserve"> work has helped bring sunlight to </w:t>
+      </w:r>
+      <w:r>
+        <w:rPr>
+          <w:rFonts w:ascii="Playfair Display" w:hAnsi="Playfair Display"/>
+          <w:sz w:val="20"/>
+          <w:szCs w:val="20"/>
+        </w:rPr>
+        <w:t>list</w:t>
+      </w:r>
+      <w:r>
+        <w:rPr>
+          <w:rFonts w:ascii="Playfair Display" w:hAnsi="Playfair Display"/>
+          <w:sz w:val="20"/>
+          <w:szCs w:val="20"/>
+        </w:rPr>
+        <w:t>s of alleged gang-members, resulting in a collection of exposes and data reports.</w:t>
+      </w:r>
+      <w:bookmarkStart w:id="0" w:name="_GoBack"/>
+      <w:bookmarkEnd w:id="0"/>
     </w:p>
     <w:p>
       <w:pPr>
-        <w:rPr>
-          <w:rFonts w:ascii="Playfair Display" w:hAnsi="Playfair Display"/>
+        <w:jc w:val="both"/>
+        <w:rPr>
+          <w:rFonts w:ascii="Playfair Display" w:hAnsi="Playfair Display"/>
+          <w:sz w:val="20"/>
+          <w:szCs w:val="20"/>
         </w:rPr>
       </w:pPr>
       <w:r>
         <w:rPr>
           <w:rFonts w:ascii="Playfair Display" w:hAnsi="Playfair Display"/>
-        </w:rPr>
-        <w:t xml:space="preserve">Initially, a majority of the names in the database were coded African-American, although African-Americans made up less than 15% of the state’s population. After the first decade, African-Americans continued to be over-represented in the database, but the White &amp; Latino category began to grow more quickly and soon became the largest racial category in the database. Because the state did not make information distinguishing between </w:t>
-      </w:r>
-      <w:proofErr w:type="gramStart"/>
-      <w:r>
-        <w:rPr>
-          <w:rFonts w:ascii="Playfair Display" w:hAnsi="Playfair Display"/>
-        </w:rPr>
-        <w:t>White</w:t>
-      </w:r>
-      <w:proofErr w:type="gramEnd"/>
-      <w:r>
-        <w:rPr>
-          <w:rFonts w:ascii="Playfair Display" w:hAnsi="Playfair Display"/>
-        </w:rPr>
-        <w:t xml:space="preserve"> versus </w:t>
+          <w:sz w:val="20"/>
+          <w:szCs w:val="20"/>
+        </w:rPr>
+        <w:t>The</w:t>
+      </w:r>
+      <w:r>
+        <w:rPr>
+          <w:rFonts w:ascii="Playfair Display" w:hAnsi="Playfair Display"/>
+          <w:sz w:val="20"/>
+          <w:szCs w:val="20"/>
+        </w:rPr>
+        <w:t xml:space="preserve"> Gang File</w:t>
+      </w:r>
+      <w:r>
+        <w:rPr>
+          <w:rFonts w:ascii="Playfair Display" w:hAnsi="Playfair Display"/>
+          <w:sz w:val="20"/>
+          <w:szCs w:val="20"/>
+        </w:rPr>
+        <w:t xml:space="preserve"> metadata</w:t>
+      </w:r>
+      <w:r>
+        <w:rPr>
+          <w:rFonts w:ascii="Playfair Display" w:hAnsi="Playfair Display"/>
+          <w:sz w:val="20"/>
+          <w:szCs w:val="20"/>
+        </w:rPr>
+        <w:t xml:space="preserve">, released by </w:t>
       </w:r>
       <w:proofErr w:type="spellStart"/>
       <w:r>
         <w:rPr>
           <w:rFonts w:ascii="Playfair Display" w:hAnsi="Playfair Display"/>
+          <w:sz w:val="20"/>
+          <w:szCs w:val="20"/>
+        </w:rPr>
+        <w:t>ProPublica</w:t>
+      </w:r>
+      <w:proofErr w:type="spellEnd"/>
+      <w:r>
+        <w:rPr>
+          <w:rFonts w:ascii="Playfair Display" w:hAnsi="Playfair Display"/>
+          <w:sz w:val="20"/>
+          <w:szCs w:val="20"/>
+        </w:rPr>
+        <w:t>,</w:t>
+      </w:r>
+      <w:r>
+        <w:rPr>
+          <w:rFonts w:ascii="Playfair Display" w:hAnsi="Playfair Display"/>
+          <w:sz w:val="20"/>
+          <w:szCs w:val="20"/>
+        </w:rPr>
+        <w:t xml:space="preserve"> </w:t>
+      </w:r>
+      <w:r>
+        <w:rPr>
+          <w:rFonts w:ascii="Playfair Display" w:hAnsi="Playfair Display"/>
+          <w:sz w:val="20"/>
+          <w:szCs w:val="20"/>
+        </w:rPr>
+        <w:t>distinguis</w:t>
+      </w:r>
+      <w:r>
+        <w:rPr>
+          <w:rFonts w:ascii="Playfair Display" w:hAnsi="Playfair Display"/>
+          <w:sz w:val="20"/>
+          <w:szCs w:val="20"/>
+        </w:rPr>
+        <w:t>h</w:t>
+      </w:r>
+      <w:r>
+        <w:rPr>
+          <w:rFonts w:ascii="Playfair Display" w:hAnsi="Playfair Display"/>
+          <w:sz w:val="20"/>
+          <w:szCs w:val="20"/>
+        </w:rPr>
+        <w:t>ed</w:t>
+      </w:r>
+      <w:r>
+        <w:rPr>
+          <w:rFonts w:ascii="Playfair Display" w:hAnsi="Playfair Display"/>
+          <w:sz w:val="20"/>
+          <w:szCs w:val="20"/>
+        </w:rPr>
+        <w:t xml:space="preserve"> among</w:t>
+      </w:r>
+      <w:r>
+        <w:rPr>
+          <w:rFonts w:ascii="Playfair Display" w:hAnsi="Playfair Display"/>
+          <w:sz w:val="20"/>
+          <w:szCs w:val="20"/>
+        </w:rPr>
+        <w:t xml:space="preserve"> 5 racial identifiers:</w:t>
+      </w:r>
+      <w:r>
+        <w:rPr>
+          <w:rFonts w:ascii="Playfair Display" w:hAnsi="Playfair Display"/>
+          <w:sz w:val="20"/>
+          <w:szCs w:val="20"/>
+        </w:rPr>
+        <w:t xml:space="preserve"> White </w:t>
+      </w:r>
+      <w:r>
+        <w:rPr>
+          <w:rFonts w:ascii="Playfair Display" w:hAnsi="Playfair Display"/>
+          <w:sz w:val="20"/>
+          <w:szCs w:val="20"/>
+        </w:rPr>
+        <w:t xml:space="preserve">or </w:t>
+      </w:r>
+      <w:proofErr w:type="spellStart"/>
+      <w:r>
+        <w:rPr>
+          <w:rFonts w:ascii="Playfair Display" w:hAnsi="Playfair Display"/>
+          <w:sz w:val="20"/>
+          <w:szCs w:val="20"/>
         </w:rPr>
         <w:t>Latinx</w:t>
       </w:r>
@@ -239,364 +414,550 @@
       <w:r>
         <w:rPr>
           <w:rFonts w:ascii="Playfair Display" w:hAnsi="Playfair Display"/>
-        </w:rPr>
-        <w:t xml:space="preserve"> entrants public, it cannot be verified whether the acceleration may have reflected increased surveillance of </w:t>
-      </w:r>
-      <w:r>
-        <w:rPr>
-          <w:rFonts w:ascii="Playfair Display" w:hAnsi="Playfair Display"/>
-        </w:rPr>
-        <w:t xml:space="preserve">the </w:t>
-      </w:r>
-      <w:proofErr w:type="spellStart"/>
-      <w:r>
-        <w:rPr>
-          <w:rFonts w:ascii="Playfair Display" w:hAnsi="Playfair Display"/>
-        </w:rPr>
-        <w:t>Latinx</w:t>
-      </w:r>
-      <w:proofErr w:type="spellEnd"/>
-      <w:r>
-        <w:rPr>
-          <w:rFonts w:ascii="Playfair Display" w:hAnsi="Playfair Display"/>
-        </w:rPr>
-        <w:t xml:space="preserve"> </w:t>
-      </w:r>
-      <w:r>
-        <w:rPr>
-          <w:rFonts w:ascii="Playfair Display" w:hAnsi="Playfair Display"/>
-        </w:rPr>
-        <w:t>population.</w:t>
+          <w:sz w:val="20"/>
+          <w:szCs w:val="20"/>
+        </w:rPr>
+        <w:t xml:space="preserve"> (W), African-American (B)</w:t>
+      </w:r>
+      <w:r>
+        <w:rPr>
+          <w:rFonts w:ascii="Playfair Display" w:hAnsi="Playfair Display"/>
+          <w:sz w:val="20"/>
+          <w:szCs w:val="20"/>
+        </w:rPr>
+        <w:t>, Asian</w:t>
+      </w:r>
+      <w:r>
+        <w:rPr>
+          <w:rFonts w:ascii="Playfair Display" w:hAnsi="Playfair Display"/>
+          <w:sz w:val="20"/>
+          <w:szCs w:val="20"/>
+        </w:rPr>
+        <w:t xml:space="preserve"> (A)</w:t>
+      </w:r>
+      <w:r>
+        <w:rPr>
+          <w:rFonts w:ascii="Playfair Display" w:hAnsi="Playfair Display"/>
+          <w:sz w:val="20"/>
+          <w:szCs w:val="20"/>
+        </w:rPr>
+        <w:t xml:space="preserve">, </w:t>
+      </w:r>
+      <w:r>
+        <w:rPr>
+          <w:rFonts w:ascii="Playfair Display" w:hAnsi="Playfair Display"/>
+          <w:sz w:val="20"/>
+          <w:szCs w:val="20"/>
+        </w:rPr>
+        <w:t>(</w:t>
+      </w:r>
+      <w:r>
+        <w:rPr>
+          <w:rFonts w:ascii="Playfair Display" w:hAnsi="Playfair Display"/>
+          <w:sz w:val="20"/>
+          <w:szCs w:val="20"/>
+        </w:rPr>
+        <w:t>I</w:t>
+      </w:r>
+      <w:r>
+        <w:rPr>
+          <w:rFonts w:ascii="Playfair Display" w:hAnsi="Playfair Display"/>
+          <w:sz w:val="20"/>
+          <w:szCs w:val="20"/>
+        </w:rPr>
+        <w:t>)</w:t>
+      </w:r>
+      <w:r>
+        <w:rPr>
+          <w:rFonts w:ascii="Playfair Display" w:hAnsi="Playfair Display"/>
+          <w:sz w:val="20"/>
+          <w:szCs w:val="20"/>
+        </w:rPr>
+        <w:t>,</w:t>
+      </w:r>
+      <w:r>
+        <w:rPr>
+          <w:rFonts w:ascii="Playfair Display" w:hAnsi="Playfair Display"/>
+          <w:sz w:val="20"/>
+          <w:szCs w:val="20"/>
+        </w:rPr>
+        <w:t xml:space="preserve"> and</w:t>
+      </w:r>
+      <w:r>
+        <w:rPr>
+          <w:rFonts w:ascii="Playfair Display" w:hAnsi="Playfair Display"/>
+          <w:sz w:val="20"/>
+          <w:szCs w:val="20"/>
+        </w:rPr>
+        <w:t xml:space="preserve"> Unknown</w:t>
+      </w:r>
+      <w:r>
+        <w:rPr>
+          <w:rFonts w:ascii="Playfair Display" w:hAnsi="Playfair Display"/>
+          <w:sz w:val="20"/>
+          <w:szCs w:val="20"/>
+        </w:rPr>
+        <w:t xml:space="preserve"> (U).</w:t>
+      </w:r>
+      <w:r>
+        <w:rPr>
+          <w:rFonts w:ascii="Playfair Display" w:hAnsi="Playfair Display"/>
+          <w:sz w:val="20"/>
+          <w:szCs w:val="20"/>
+        </w:rPr>
+        <w:t xml:space="preserve"> This data, accounting for approximately one-third of the full list, only includes entries made by state and local police (outside of the prison system). </w:t>
       </w:r>
     </w:p>
     <w:p>
       <w:pPr>
+        <w:jc w:val="both"/>
         <w:rPr>
           <w:rFonts w:ascii="Playfair Display" w:hAnsi="Playfair Display"/>
           <w:b/>
+          <w:sz w:val="20"/>
+          <w:szCs w:val="20"/>
         </w:rPr>
       </w:pPr>
       <w:r>
         <w:rPr>
           <w:rFonts w:ascii="Playfair Display" w:hAnsi="Playfair Display"/>
           <w:b/>
-        </w:rPr>
-        <w:t>B.</w:t>
+          <w:sz w:val="20"/>
+          <w:szCs w:val="20"/>
+        </w:rPr>
+        <w:t>A.</w:t>
       </w:r>
     </w:p>
     <w:p>
       <w:pPr>
-        <w:rPr>
-          <w:rFonts w:ascii="Playfair Display" w:hAnsi="Playfair Display"/>
+        <w:jc w:val="both"/>
+        <w:rPr>
+          <w:rFonts w:ascii="Playfair Display" w:hAnsi="Playfair Display"/>
+          <w:sz w:val="20"/>
+          <w:szCs w:val="20"/>
         </w:rPr>
       </w:pPr>
       <w:r>
         <w:rPr>
           <w:rFonts w:ascii="Playfair Display" w:hAnsi="Playfair Display"/>
-        </w:rPr>
-        <w:t>Compared to their demographic prevalence, African-Americans have been disproportionately represented in the database. For each year of data collection, an expectation for fair representation was computed based on the total number of entrants and the 2010 Census data on Illinois racial demographics (1990 Census data yielded similar predictions). For each year, the true number of African-American entrants were compared to the predicted number based on racial equity</w:t>
-      </w:r>
-      <w:r>
-        <w:rPr>
-          <w:rFonts w:ascii="Playfair Display" w:hAnsi="Playfair Display"/>
-        </w:rPr>
-        <w:t xml:space="preserve">. Over the life of the database so far, African-Americans have been three times more prevalent in new entries than expected based on state racial demographics. </w:t>
+          <w:sz w:val="20"/>
+          <w:szCs w:val="20"/>
+        </w:rPr>
+        <w:t xml:space="preserve">In the early years of the </w:t>
+      </w:r>
+      <w:proofErr w:type="spellStart"/>
+      <w:r>
+        <w:rPr>
+          <w:rFonts w:ascii="Playfair Display" w:hAnsi="Playfair Display"/>
+          <w:sz w:val="20"/>
+          <w:szCs w:val="20"/>
+        </w:rPr>
+        <w:t>dataabse</w:t>
+      </w:r>
+      <w:proofErr w:type="spellEnd"/>
+      <w:r>
+        <w:rPr>
+          <w:rFonts w:ascii="Playfair Display" w:hAnsi="Playfair Display"/>
+          <w:sz w:val="20"/>
+          <w:szCs w:val="20"/>
+        </w:rPr>
+        <w:t>, a majority of new entries were coded African-American. African-Americans mak</w:t>
+      </w:r>
+      <w:r>
+        <w:rPr>
+          <w:rFonts w:ascii="Playfair Display" w:hAnsi="Playfair Display"/>
+          <w:sz w:val="20"/>
+          <w:szCs w:val="20"/>
+        </w:rPr>
+        <w:t xml:space="preserve">e up less than 15% of the state’s population. </w:t>
+      </w:r>
+      <w:r>
+        <w:rPr>
+          <w:rFonts w:ascii="Playfair Display" w:hAnsi="Playfair Display"/>
+          <w:sz w:val="20"/>
+          <w:szCs w:val="20"/>
+        </w:rPr>
+        <w:t>After the first decade,</w:t>
+      </w:r>
+      <w:r>
+        <w:rPr>
+          <w:rFonts w:ascii="Playfair Display" w:hAnsi="Playfair Display"/>
+          <w:sz w:val="20"/>
+          <w:szCs w:val="20"/>
+        </w:rPr>
+        <w:t xml:space="preserve"> White &amp; Latino </w:t>
+      </w:r>
+      <w:r>
+        <w:rPr>
+          <w:rFonts w:ascii="Playfair Display" w:hAnsi="Playfair Display"/>
+          <w:sz w:val="20"/>
+          <w:szCs w:val="20"/>
+        </w:rPr>
+        <w:t>entries became more frequent, eventually becoming</w:t>
+      </w:r>
+      <w:r>
+        <w:rPr>
+          <w:rFonts w:ascii="Playfair Display" w:hAnsi="Playfair Display"/>
+          <w:sz w:val="20"/>
+          <w:szCs w:val="20"/>
+        </w:rPr>
+        <w:t xml:space="preserve"> the largest racial category in the database. Because the state did not make information distinguishing between </w:t>
+      </w:r>
+      <w:proofErr w:type="gramStart"/>
+      <w:r>
+        <w:rPr>
+          <w:rFonts w:ascii="Playfair Display" w:hAnsi="Playfair Display"/>
+          <w:sz w:val="20"/>
+          <w:szCs w:val="20"/>
+        </w:rPr>
+        <w:t>White</w:t>
+      </w:r>
+      <w:proofErr w:type="gramEnd"/>
+      <w:r>
+        <w:rPr>
+          <w:rFonts w:ascii="Playfair Display" w:hAnsi="Playfair Display"/>
+          <w:sz w:val="20"/>
+          <w:szCs w:val="20"/>
+        </w:rPr>
+        <w:t xml:space="preserve"> versus </w:t>
+      </w:r>
+      <w:proofErr w:type="spellStart"/>
+      <w:r>
+        <w:rPr>
+          <w:rFonts w:ascii="Playfair Display" w:hAnsi="Playfair Display"/>
+          <w:sz w:val="20"/>
+          <w:szCs w:val="20"/>
+        </w:rPr>
+        <w:t>Latinx</w:t>
+      </w:r>
+      <w:proofErr w:type="spellEnd"/>
+      <w:r>
+        <w:rPr>
+          <w:rFonts w:ascii="Playfair Display" w:hAnsi="Playfair Display"/>
+          <w:sz w:val="20"/>
+          <w:szCs w:val="20"/>
+        </w:rPr>
+        <w:t xml:space="preserve"> entrants public, it cannot be verified whether the acceleration may have reflected increased surveillance of </w:t>
+      </w:r>
+      <w:r>
+        <w:rPr>
+          <w:rFonts w:ascii="Playfair Display" w:hAnsi="Playfair Display"/>
+          <w:sz w:val="20"/>
+          <w:szCs w:val="20"/>
+        </w:rPr>
+        <w:t xml:space="preserve">the </w:t>
+      </w:r>
+      <w:proofErr w:type="spellStart"/>
+      <w:r>
+        <w:rPr>
+          <w:rFonts w:ascii="Playfair Display" w:hAnsi="Playfair Display"/>
+          <w:sz w:val="20"/>
+          <w:szCs w:val="20"/>
+        </w:rPr>
+        <w:t>Latinx</w:t>
+      </w:r>
+      <w:proofErr w:type="spellEnd"/>
+      <w:r>
+        <w:rPr>
+          <w:rFonts w:ascii="Playfair Display" w:hAnsi="Playfair Display"/>
+          <w:sz w:val="20"/>
+          <w:szCs w:val="20"/>
+        </w:rPr>
+        <w:t xml:space="preserve"> </w:t>
+      </w:r>
+      <w:r>
+        <w:rPr>
+          <w:rFonts w:ascii="Playfair Display" w:hAnsi="Playfair Display"/>
+          <w:sz w:val="20"/>
+          <w:szCs w:val="20"/>
+        </w:rPr>
+        <w:t>population.</w:t>
       </w:r>
     </w:p>
     <w:p>
       <w:pPr>
-        <w:rPr>
-          <w:rFonts w:ascii="Playfair Display" w:hAnsi="Playfair Display"/>
+        <w:jc w:val="both"/>
+        <w:rPr>
+          <w:rFonts w:ascii="Playfair Display" w:hAnsi="Playfair Display"/>
+          <w:b/>
+          <w:sz w:val="20"/>
+          <w:szCs w:val="20"/>
         </w:rPr>
       </w:pPr>
       <w:r>
         <w:rPr>
           <w:rFonts w:ascii="Playfair Display" w:hAnsi="Playfair Display"/>
           <w:b/>
-        </w:rPr>
-        <w:t>C.</w:t>
+          <w:sz w:val="20"/>
+          <w:szCs w:val="20"/>
+        </w:rPr>
+        <w:t>B.</w:t>
       </w:r>
     </w:p>
     <w:p>
       <w:pPr>
-        <w:rPr>
-          <w:rFonts w:ascii="Playfair Display" w:hAnsi="Playfair Display"/>
+        <w:jc w:val="both"/>
+        <w:rPr>
+          <w:rFonts w:ascii="Playfair Display" w:hAnsi="Playfair Display"/>
+          <w:sz w:val="20"/>
+          <w:szCs w:val="20"/>
         </w:rPr>
       </w:pPr>
       <w:r>
         <w:rPr>
           <w:rFonts w:ascii="Playfair Display" w:hAnsi="Playfair Display"/>
-        </w:rPr>
-        <w:t>The state gang database grew quickly in its early years, and again in the late 2000s. Since then, the database has grown more slow</w:t>
-      </w:r>
-      <w:r>
-        <w:rPr>
-          <w:rFonts w:ascii="Playfair Display" w:hAnsi="Playfair Display"/>
-        </w:rPr>
-        <w:t>ly, while other databases of potential gang members have ballooned.</w:t>
+          <w:sz w:val="20"/>
+          <w:szCs w:val="20"/>
+        </w:rPr>
+        <w:t>Compared to their demographic prevalence, African-Americans have been disproportionately represented in the database</w:t>
+      </w:r>
+      <w:r>
+        <w:rPr>
+          <w:rFonts w:ascii="Playfair Display" w:hAnsi="Playfair Display"/>
+          <w:sz w:val="20"/>
+          <w:szCs w:val="20"/>
+        </w:rPr>
+        <w:t xml:space="preserve"> throughout its lifetime</w:t>
+      </w:r>
+      <w:r>
+        <w:rPr>
+          <w:rFonts w:ascii="Playfair Display" w:hAnsi="Playfair Display"/>
+          <w:sz w:val="20"/>
+          <w:szCs w:val="20"/>
+        </w:rPr>
+        <w:t xml:space="preserve">. </w:t>
+      </w:r>
+      <w:r>
+        <w:rPr>
+          <w:rFonts w:ascii="Playfair Display" w:hAnsi="Playfair Display"/>
+          <w:sz w:val="20"/>
+          <w:szCs w:val="20"/>
+        </w:rPr>
+        <w:t>A</w:t>
+      </w:r>
+      <w:r>
+        <w:rPr>
+          <w:rFonts w:ascii="Playfair Display" w:hAnsi="Playfair Display"/>
+          <w:sz w:val="20"/>
+          <w:szCs w:val="20"/>
+        </w:rPr>
+        <w:t>n expectation for fair representation was computed based on the total number of entrants and the 2010 Census data on Illinois racial demographics (1990 Census data yielded similar predictions). For each year, the true number o</w:t>
+      </w:r>
+      <w:r>
+        <w:rPr>
+          <w:rFonts w:ascii="Playfair Display" w:hAnsi="Playfair Display"/>
+          <w:sz w:val="20"/>
+          <w:szCs w:val="20"/>
+        </w:rPr>
+        <w:t>f African-American entrants was</w:t>
+      </w:r>
+      <w:r>
+        <w:rPr>
+          <w:rFonts w:ascii="Playfair Display" w:hAnsi="Playfair Display"/>
+          <w:sz w:val="20"/>
+          <w:szCs w:val="20"/>
+        </w:rPr>
+        <w:t xml:space="preserve"> compared to the predicted number based on </w:t>
+      </w:r>
+      <w:r>
+        <w:rPr>
+          <w:rFonts w:ascii="Playfair Display" w:hAnsi="Playfair Display"/>
+          <w:sz w:val="20"/>
+          <w:szCs w:val="20"/>
+        </w:rPr>
+        <w:t xml:space="preserve">random sampling over all races. </w:t>
+      </w:r>
+      <w:r>
+        <w:rPr>
+          <w:rFonts w:ascii="Playfair Display" w:hAnsi="Playfair Display"/>
+          <w:sz w:val="20"/>
+          <w:szCs w:val="20"/>
+        </w:rPr>
+        <w:t>African-Americans have been</w:t>
+      </w:r>
+      <w:r>
+        <w:rPr>
+          <w:rFonts w:ascii="Playfair Display" w:hAnsi="Playfair Display"/>
+          <w:sz w:val="20"/>
+          <w:szCs w:val="20"/>
+        </w:rPr>
+        <w:t xml:space="preserve"> approximately four</w:t>
+      </w:r>
+      <w:r>
+        <w:rPr>
+          <w:rFonts w:ascii="Playfair Display" w:hAnsi="Playfair Display"/>
+          <w:sz w:val="20"/>
+          <w:szCs w:val="20"/>
+        </w:rPr>
+        <w:t xml:space="preserve"> times more prevalent in new entries than expected</w:t>
+      </w:r>
+      <w:r>
+        <w:rPr>
+          <w:rFonts w:ascii="Playfair Display" w:hAnsi="Playfair Display"/>
+          <w:sz w:val="20"/>
+          <w:szCs w:val="20"/>
+        </w:rPr>
+        <w:t xml:space="preserve"> from Illinois</w:t>
+      </w:r>
+      <w:r>
+        <w:rPr>
+          <w:rFonts w:ascii="Playfair Display" w:hAnsi="Playfair Display"/>
+          <w:sz w:val="20"/>
+          <w:szCs w:val="20"/>
+        </w:rPr>
+        <w:t xml:space="preserve"> racial demographics. </w:t>
       </w:r>
     </w:p>
     <w:p>
       <w:pPr>
+        <w:jc w:val="both"/>
+        <w:rPr>
+          <w:rFonts w:ascii="Playfair Display" w:hAnsi="Playfair Display"/>
+          <w:sz w:val="20"/>
+          <w:szCs w:val="20"/>
+        </w:rPr>
+      </w:pPr>
+      <w:r>
         <w:rPr>
           <w:rFonts w:ascii="Playfair Display" w:hAnsi="Playfair Display"/>
           <w:b/>
-        </w:rPr>
-      </w:pPr>
-      <w:r>
-        <w:rPr>
-          <w:rFonts w:ascii="Playfair Display" w:hAnsi="Playfair Display"/>
-          <w:b/>
-        </w:rPr>
-        <w:t>D.</w:t>
+          <w:sz w:val="20"/>
+          <w:szCs w:val="20"/>
+        </w:rPr>
+        <w:t>C.</w:t>
       </w:r>
     </w:p>
     <w:p>
       <w:pPr>
-        <w:rPr>
-          <w:rFonts w:ascii="Playfair Display" w:hAnsi="Playfair Display"/>
+        <w:jc w:val="both"/>
+        <w:rPr>
+          <w:rFonts w:ascii="Playfair Display" w:hAnsi="Playfair Display"/>
+          <w:sz w:val="20"/>
+          <w:szCs w:val="20"/>
         </w:rPr>
       </w:pPr>
       <w:r>
         <w:rPr>
           <w:rFonts w:ascii="Playfair Display" w:hAnsi="Playfair Display"/>
-        </w:rPr>
-        <w:t>However, while the database is growing more slowly, it is not becoming more racially equitable. A dashed line marks the prevalence of African-Americans in Illinois based on 2010 Census data.</w:t>
-      </w:r>
-      <w:r>
-        <w:rPr>
-          <w:rFonts w:ascii="Playfair Display" w:hAnsi="Playfair Display"/>
-        </w:rPr>
-        <w:t xml:space="preserve"> A solid line marks the actual fraction of African-Americans within new entries to the database.</w:t>
-      </w:r>
-      <w:r>
-        <w:rPr>
-          <w:rFonts w:ascii="Playfair Display" w:hAnsi="Playfair Display"/>
-        </w:rPr>
-        <w:t xml:space="preserve"> Since 2010, African-Americans have accounted for an increasingly large share </w:t>
-      </w:r>
-      <w:r>
-        <w:rPr>
-          <w:rFonts w:ascii="Playfair Display" w:hAnsi="Playfair Display"/>
-        </w:rPr>
-        <w:t>of new entries</w:t>
-      </w:r>
-      <w:r>
-        <w:rPr>
-          <w:rFonts w:ascii="Playfair Display" w:hAnsi="Playfair Display"/>
-        </w:rPr>
-        <w:t xml:space="preserve">. The fractional representation of African-Americans now appears to be </w:t>
-      </w:r>
-      <w:r>
-        <w:rPr>
-          <w:rFonts w:ascii="Playfair Display" w:hAnsi="Playfair Display"/>
-        </w:rPr>
-        <w:t>nearly as skewed as the</w:t>
-      </w:r>
-      <w:r>
-        <w:rPr>
-          <w:rFonts w:ascii="Playfair Display" w:hAnsi="Playfair Display"/>
-        </w:rPr>
-        <w:t xml:space="preserve"> earliest, dramatically biased years</w:t>
-      </w:r>
-      <w:r>
-        <w:rPr>
-          <w:rFonts w:ascii="Playfair Display" w:hAnsi="Playfair Display"/>
-        </w:rPr>
-        <w:t xml:space="preserve"> of the list</w:t>
-      </w:r>
-      <w:r>
-        <w:rPr>
-          <w:rFonts w:ascii="Playfair Display" w:hAnsi="Playfair Display"/>
-        </w:rPr>
-        <w:t>.</w:t>
+          <w:sz w:val="20"/>
+          <w:szCs w:val="20"/>
+        </w:rPr>
+        <w:t>The state gang database grew quickly in its</w:t>
+      </w:r>
+      <w:r>
+        <w:rPr>
+          <w:rFonts w:ascii="Playfair Display" w:hAnsi="Playfair Display"/>
+          <w:sz w:val="20"/>
+          <w:szCs w:val="20"/>
+        </w:rPr>
+        <w:t xml:space="preserve"> early years, and </w:t>
+      </w:r>
+      <w:r>
+        <w:rPr>
+          <w:rFonts w:ascii="Playfair Display" w:hAnsi="Playfair Display"/>
+          <w:sz w:val="20"/>
+          <w:szCs w:val="20"/>
+        </w:rPr>
+        <w:t>again in the late 2000s. Since then, the database has grown more slow</w:t>
+      </w:r>
+      <w:r>
+        <w:rPr>
+          <w:rFonts w:ascii="Playfair Display" w:hAnsi="Playfair Display"/>
+          <w:sz w:val="20"/>
+          <w:szCs w:val="20"/>
+        </w:rPr>
+        <w:t>ly</w:t>
+      </w:r>
+      <w:r>
+        <w:rPr>
+          <w:rFonts w:ascii="Playfair Display" w:hAnsi="Playfair Display"/>
+          <w:sz w:val="20"/>
+          <w:szCs w:val="20"/>
+        </w:rPr>
+        <w:t xml:space="preserve"> by the year</w:t>
+      </w:r>
+      <w:r>
+        <w:rPr>
+          <w:rFonts w:ascii="Playfair Display" w:hAnsi="Playfair Display"/>
+          <w:sz w:val="20"/>
+          <w:szCs w:val="20"/>
+        </w:rPr>
+        <w:t>, while other databases of potential gang members have ballooned.</w:t>
       </w:r>
     </w:p>
     <w:p>
       <w:pPr>
-        <w:rPr>
-          <w:rFonts w:ascii="Playfair Display" w:hAnsi="Playfair Display"/>
+        <w:jc w:val="both"/>
+        <w:rPr>
+          <w:rFonts w:ascii="Playfair Display" w:hAnsi="Playfair Display"/>
+          <w:b/>
+          <w:sz w:val="20"/>
+          <w:szCs w:val="20"/>
         </w:rPr>
       </w:pPr>
       <w:r>
         <w:rPr>
           <w:rFonts w:ascii="Playfair Display" w:hAnsi="Playfair Display"/>
-        </w:rPr>
-        <w:t xml:space="preserve"> </w:t>
+          <w:b/>
+          <w:sz w:val="20"/>
+          <w:szCs w:val="20"/>
+        </w:rPr>
+        <w:t>D.</w:t>
       </w:r>
     </w:p>
     <w:p>
       <w:pPr>
-        <w:rPr>
-          <w:rFonts w:ascii="Playfair Display" w:hAnsi="Playfair Display"/>
+        <w:jc w:val="both"/>
+        <w:rPr>
+          <w:rFonts w:ascii="Playfair Display" w:hAnsi="Playfair Display"/>
+          <w:sz w:val="20"/>
+          <w:szCs w:val="20"/>
         </w:rPr>
       </w:pPr>
       <w:r>
         <w:rPr>
           <w:rFonts w:ascii="Playfair Display" w:hAnsi="Playfair Display"/>
-        </w:rPr>
-        <w:t xml:space="preserve">From Mike </w:t>
-      </w:r>
-      <w:proofErr w:type="spellStart"/>
-      <w:r>
-        <w:rPr>
-          <w:rFonts w:ascii="Playfair Display" w:hAnsi="Playfair Display"/>
-        </w:rPr>
-        <w:t>Dumke’s</w:t>
-      </w:r>
-      <w:proofErr w:type="spellEnd"/>
-      <w:r>
-        <w:rPr>
-          <w:rFonts w:ascii="Playfair Display" w:hAnsi="Playfair Display"/>
-        </w:rPr>
-        <w:t xml:space="preserve"> reporting at </w:t>
-      </w:r>
-      <w:proofErr w:type="spellStart"/>
-      <w:r>
-        <w:rPr>
-          <w:rFonts w:ascii="Playfair Display" w:hAnsi="Playfair Display"/>
-        </w:rPr>
-        <w:t>ProPublica</w:t>
-      </w:r>
-      <w:proofErr w:type="spellEnd"/>
-      <w:r>
-        <w:rPr>
-          <w:rFonts w:ascii="Playfair Display" w:hAnsi="Playfair Display"/>
-        </w:rPr>
-        <w:t xml:space="preserve"> Illinois:</w:t>
-      </w:r>
-    </w:p>
-    <w:p>
-      <w:pPr>
-        <w:pStyle w:val="NormalWeb"/>
-        <w:shd w:val="clear" w:color="auto" w:fill="FFFFFF"/>
-        <w:spacing w:before="0" w:beforeAutospacing="0" w:after="240" w:afterAutospacing="0"/>
-        <w:textAlignment w:val="baseline"/>
-        <w:rPr>
-          <w:color w:val="333333"/>
-          <w:sz w:val="27"/>
-          <w:szCs w:val="27"/>
-        </w:rPr>
-      </w:pPr>
-      <w:r>
-        <w:rPr>
-          <w:color w:val="333333"/>
-          <w:sz w:val="27"/>
-          <w:szCs w:val="27"/>
-        </w:rPr>
-        <w:lastRenderedPageBreak/>
-        <w:t>They were added not just by state troopers — more than 1,500 police departments, correctional facilities and other law enforcement agencies also have access to the database. In fact, two-thirds of the people in the database were entered by officials at county jails and state prisons, according to state police officials and records.</w:t>
-      </w:r>
-    </w:p>
-    <w:p>
-      <w:pPr>
-        <w:pStyle w:val="NormalWeb"/>
-        <w:shd w:val="clear" w:color="auto" w:fill="FFFFFF"/>
-        <w:spacing w:before="0" w:beforeAutospacing="0" w:after="240" w:afterAutospacing="0"/>
-        <w:textAlignment w:val="baseline"/>
-        <w:rPr>
-          <w:color w:val="333333"/>
-          <w:sz w:val="27"/>
-          <w:szCs w:val="27"/>
-        </w:rPr>
-      </w:pPr>
-      <w:r>
-        <w:rPr>
-          <w:color w:val="333333"/>
-          <w:sz w:val="27"/>
-          <w:szCs w:val="27"/>
-        </w:rPr>
-        <w:t>The other 31,000 were added by state police and local departments. A file provided by the state police shows that the biggest group was put into the system in the 1990s. Almost half are listed as white — though that also includes Hispanics.</w:t>
-      </w:r>
-    </w:p>
-    <w:p>
-      <w:pPr>
-        <w:pStyle w:val="NormalWeb"/>
-        <w:shd w:val="clear" w:color="auto" w:fill="FFFFFF"/>
-        <w:spacing w:before="0" w:beforeAutospacing="0" w:after="240" w:afterAutospacing="0"/>
-        <w:textAlignment w:val="baseline"/>
-        <w:rPr>
-          <w:color w:val="333333"/>
-          <w:sz w:val="27"/>
-          <w:szCs w:val="27"/>
-        </w:rPr>
-      </w:pPr>
-      <w:r>
-        <w:rPr>
-          <w:color w:val="333333"/>
-          <w:sz w:val="27"/>
-          <w:szCs w:val="27"/>
-        </w:rPr>
-        <w:t>The file is missing plenty of other important details. “We do not collect an ‘age’ data set,” a state police official wrote me. “We are also unable to provide data on ‘gang affiliation’ or ‘where the individual was first entered,’ nor are we able to provide the ‘reason the individual was entered’ because that is not included in our data sets.”</w:t>
-      </w:r>
-    </w:p>
-    <w:p>
-      <w:pPr>
-        <w:rPr>
-          <w:rFonts w:ascii="Playfair Display" w:hAnsi="Playfair Display"/>
-        </w:rPr>
-      </w:pPr>
-      <w:r>
-        <w:rPr>
-          <w:rFonts w:ascii="Playfair Display" w:hAnsi="Playfair Display"/>
-        </w:rPr>
-        <w:t>…</w:t>
-      </w:r>
-    </w:p>
-    <w:p>
-      <w:pPr>
-        <w:pStyle w:val="NormalWeb"/>
-        <w:shd w:val="clear" w:color="auto" w:fill="FFFFFF"/>
-        <w:spacing w:before="0" w:beforeAutospacing="0" w:after="240" w:afterAutospacing="0"/>
-        <w:textAlignment w:val="baseline"/>
-        <w:rPr>
-          <w:color w:val="333333"/>
-          <w:sz w:val="27"/>
-          <w:szCs w:val="27"/>
-        </w:rPr>
-      </w:pPr>
-      <w:r>
-        <w:rPr>
-          <w:color w:val="333333"/>
-          <w:sz w:val="27"/>
-          <w:szCs w:val="27"/>
-        </w:rPr>
-        <w:t>But records show the list of agencies that can access and use the information includes court systems, U.S. Customs and Immigration Enforcement, and investigative offices at the Chicago Housing Authority, the Illinois Tollway and the U.S. Fish and Wildlife Service. Even some private-sector institutions, such as the public safety department at the Moody Bible Institute, can get into the database.</w:t>
-      </w:r>
-    </w:p>
-    <w:p>
-      <w:pPr>
-        <w:pStyle w:val="NormalWeb"/>
-        <w:shd w:val="clear" w:color="auto" w:fill="FFFFFF"/>
-        <w:spacing w:before="0" w:beforeAutospacing="0" w:after="240" w:afterAutospacing="0"/>
-        <w:textAlignment w:val="baseline"/>
-        <w:rPr>
-          <w:color w:val="333333"/>
-          <w:sz w:val="27"/>
-          <w:szCs w:val="27"/>
-        </w:rPr>
-      </w:pPr>
-      <w:r>
-        <w:rPr>
-          <w:color w:val="333333"/>
-          <w:sz w:val="27"/>
-          <w:szCs w:val="27"/>
-        </w:rPr>
-        <w:t>In other words, the state police gang data potentially could surface in immigration enforcement, court proceedings, public housing investigations and campus policing — whether it’s accurate or not.</w:t>
-      </w:r>
-    </w:p>
-    <w:p>
-      <w:pPr>
-        <w:rPr>
-          <w:rFonts w:ascii="Playfair Display" w:hAnsi="Playfair Display"/>
-        </w:rPr>
-      </w:pPr>
-      <w:bookmarkStart w:id="0" w:name="_GoBack"/>
-      <w:bookmarkEnd w:id="0"/>
+          <w:sz w:val="20"/>
+          <w:szCs w:val="20"/>
+        </w:rPr>
+        <w:t>However, while the database is growing more slowly, it is not becoming more racially equitable. A dashed line marks the prevalence of African-Americans in Illinois based on 2010 Census data.</w:t>
+      </w:r>
+      <w:r>
+        <w:rPr>
+          <w:rFonts w:ascii="Playfair Display" w:hAnsi="Playfair Display"/>
+          <w:sz w:val="20"/>
+          <w:szCs w:val="20"/>
+        </w:rPr>
+        <w:t xml:space="preserve"> A solid line marks the actual fraction of African-Americans within new entries to the database.</w:t>
+      </w:r>
+      <w:r>
+        <w:rPr>
+          <w:rFonts w:ascii="Playfair Display" w:hAnsi="Playfair Display"/>
+          <w:sz w:val="20"/>
+          <w:szCs w:val="20"/>
+        </w:rPr>
+        <w:t xml:space="preserve"> Since 2010, African-Americans have accounted for an increasingly large share </w:t>
+      </w:r>
+      <w:r>
+        <w:rPr>
+          <w:rFonts w:ascii="Playfair Display" w:hAnsi="Playfair Display"/>
+          <w:sz w:val="20"/>
+          <w:szCs w:val="20"/>
+        </w:rPr>
+        <w:t>of new entries</w:t>
+      </w:r>
+      <w:r>
+        <w:rPr>
+          <w:rFonts w:ascii="Playfair Display" w:hAnsi="Playfair Display"/>
+          <w:sz w:val="20"/>
+          <w:szCs w:val="20"/>
+        </w:rPr>
+        <w:t>.</w:t>
+      </w:r>
     </w:p>
     <w:sectPr>
       <w:pgSz w:w="12240" w:h="15840"/>
-      <w:pgMar w:top="1440" w:right="1440" w:bottom="1440" w:left="1440" w:header="720" w:footer="720" w:gutter="0"/>
+      <w:pgMar w:top="1440" w:right="2880" w:bottom="1440" w:left="1440" w:header="720" w:footer="720" w:gutter="0"/>
       <w:cols w:space="720"/>
       <w:docGrid w:linePitch="360"/>
     </w:sectPr>

</xml_diff>